<commit_message>
[LIT-1] Created a local DB with the Kindergarten table and an example record in Hebrew
</commit_message>
<xml_diff>
--- a/פלטפורמת חיפוש והרשמה לגני ילדים פרטיים.docx
+++ b/פלטפורמת חיפוש והרשמה לגני ילדים פרטיים.docx
@@ -4,7 +4,7 @@
   <w:body>
     <w:p>
       <w:pPr>
-        <w:pStyle w:val="a3"/>
+        <w:pStyle w:val="ListParagraph"/>
         <w:numPr>
           <w:ilvl w:val="0"/>
           <w:numId w:val="1"/>
@@ -21,7 +21,7 @@
     </w:p>
     <w:p>
       <w:pPr>
-        <w:pStyle w:val="a3"/>
+        <w:pStyle w:val="ListParagraph"/>
         <w:numPr>
           <w:ilvl w:val="0"/>
           <w:numId w:val="3"/>
@@ -38,7 +38,7 @@
     </w:p>
     <w:p>
       <w:pPr>
-        <w:pStyle w:val="a3"/>
+        <w:pStyle w:val="ListParagraph"/>
         <w:numPr>
           <w:ilvl w:val="0"/>
           <w:numId w:val="3"/>
@@ -86,23 +86,7 @@
             <w:b/>
             <w:bCs/>
           </w:rPr>
-          <w:t>75d</w:t>
-        </w:r>
-        <w:r>
-          <w:rPr>
-            <w:rStyle w:val="Hyperlink"/>
-            <w:b/>
-            <w:bCs/>
-          </w:rPr>
-          <w:t>2</w:t>
-        </w:r>
-        <w:r>
-          <w:rPr>
-            <w:rStyle w:val="Hyperlink"/>
-            <w:b/>
-            <w:bCs/>
-          </w:rPr>
-          <w:t>d6a7</w:t>
+          <w:t>75d2d6a7</w:t>
         </w:r>
         <w:r>
           <w:rPr>
@@ -114,7 +98,7 @@
     </w:p>
     <w:p>
       <w:pPr>
-        <w:pStyle w:val="a3"/>
+        <w:pStyle w:val="ListParagraph"/>
         <w:bidi/>
         <w:ind w:left="1440"/>
         <w:rPr>
@@ -154,7 +138,7 @@
     </w:p>
     <w:p>
       <w:pPr>
-        <w:pStyle w:val="a3"/>
+        <w:pStyle w:val="ListParagraph"/>
         <w:bidi/>
         <w:ind w:left="1440"/>
         <w:rPr>
@@ -179,7 +163,7 @@
     </w:p>
     <w:p>
       <w:pPr>
-        <w:pStyle w:val="a3"/>
+        <w:pStyle w:val="ListParagraph"/>
         <w:bidi/>
         <w:ind w:left="1440"/>
         <w:rPr>
@@ -205,24 +189,65 @@
           <w:rPr>
             <w:rStyle w:val="Hyperlink"/>
           </w:rPr>
-          <w:t>https://www.ramatgan.info/?pg=kindergartenssearch&amp;CategoryID=489</w:t>
+          <w:t>https://www.ramat</w:t>
+        </w:r>
+        <w:r>
+          <w:rPr>
+            <w:rStyle w:val="Hyperlink"/>
+            <w:rFonts w:hint="cs"/>
+            <w:rtl/>
+          </w:rPr>
+          <w:t>-</w:t>
+        </w:r>
+        <w:r>
+          <w:rPr>
+            <w:rStyle w:val="Hyperlink"/>
+          </w:rPr>
+          <w:t>gan.info/?</w:t>
+        </w:r>
+        <w:proofErr w:type="spellStart"/>
+        <w:r>
+          <w:rPr>
+            <w:rStyle w:val="Hyperlink"/>
+          </w:rPr>
+          <w:t>pg</w:t>
+        </w:r>
+        <w:proofErr w:type="spellEnd"/>
+        <w:r>
+          <w:rPr>
+            <w:rStyle w:val="Hyperlink"/>
+          </w:rPr>
+          <w:t>=</w:t>
+        </w:r>
+        <w:proofErr w:type="spellStart"/>
+        <w:r>
+          <w:rPr>
+            <w:rStyle w:val="Hyperlink"/>
+          </w:rPr>
+          <w:t>kindergartenssearch&amp;CategoryID</w:t>
+        </w:r>
+        <w:proofErr w:type="spellEnd"/>
+        <w:r>
+          <w:rPr>
+            <w:rStyle w:val="Hyperlink"/>
+          </w:rPr>
+          <w:t>=489</w:t>
         </w:r>
       </w:hyperlink>
     </w:p>
     <w:p>
       <w:pPr>
-        <w:pStyle w:val="a3"/>
+        <w:pStyle w:val="ListParagraph"/>
         <w:bidi/>
         <w:ind w:left="1440"/>
         <w:rPr>
-          <w:rFonts w:hint="cs"/>
-          <w:rtl/>
-        </w:rPr>
-      </w:pPr>
-    </w:p>
-    <w:p>
-      <w:pPr>
-        <w:pStyle w:val="a3"/>
+          <w:rtl/>
+        </w:rPr>
+      </w:pPr>
+    </w:p>
+    <w:p>
+      <w:pPr>
+        <w:pStyle w:val="ListParagraph"/>
         <w:bidi/>
         <w:ind w:left="1440"/>
         <w:rPr>
@@ -232,7 +257,7 @@
     </w:p>
     <w:p>
       <w:pPr>
-        <w:pStyle w:val="a3"/>
+        <w:pStyle w:val="ListParagraph"/>
         <w:numPr>
           <w:ilvl w:val="0"/>
           <w:numId w:val="3"/>
@@ -249,7 +274,7 @@
     </w:p>
     <w:p>
       <w:pPr>
-        <w:pStyle w:val="a3"/>
+        <w:pStyle w:val="ListParagraph"/>
         <w:numPr>
           <w:ilvl w:val="0"/>
           <w:numId w:val="2"/>
@@ -266,7 +291,7 @@
     </w:p>
     <w:p>
       <w:pPr>
-        <w:pStyle w:val="a3"/>
+        <w:pStyle w:val="ListParagraph"/>
         <w:numPr>
           <w:ilvl w:val="0"/>
           <w:numId w:val="2"/>
@@ -283,7 +308,7 @@
     </w:p>
     <w:p>
       <w:pPr>
-        <w:pStyle w:val="a3"/>
+        <w:pStyle w:val="ListParagraph"/>
         <w:numPr>
           <w:ilvl w:val="0"/>
           <w:numId w:val="2"/>
@@ -300,7 +325,7 @@
     </w:p>
     <w:p>
       <w:pPr>
-        <w:pStyle w:val="a3"/>
+        <w:pStyle w:val="ListParagraph"/>
         <w:numPr>
           <w:ilvl w:val="0"/>
           <w:numId w:val="2"/>
@@ -336,7 +361,7 @@
     </w:p>
     <w:p>
       <w:pPr>
-        <w:pStyle w:val="a3"/>
+        <w:pStyle w:val="ListParagraph"/>
         <w:numPr>
           <w:ilvl w:val="0"/>
           <w:numId w:val="2"/>
@@ -353,7 +378,7 @@
     </w:p>
     <w:p>
       <w:pPr>
-        <w:pStyle w:val="a3"/>
+        <w:pStyle w:val="ListParagraph"/>
         <w:numPr>
           <w:ilvl w:val="0"/>
           <w:numId w:val="2"/>
@@ -370,7 +395,7 @@
     </w:p>
     <w:p>
       <w:pPr>
-        <w:pStyle w:val="a3"/>
+        <w:pStyle w:val="ListParagraph"/>
         <w:numPr>
           <w:ilvl w:val="0"/>
           <w:numId w:val="2"/>
@@ -394,7 +419,7 @@
     </w:p>
     <w:p>
       <w:pPr>
-        <w:pStyle w:val="a3"/>
+        <w:pStyle w:val="ListParagraph"/>
         <w:numPr>
           <w:ilvl w:val="0"/>
           <w:numId w:val="2"/>
@@ -411,7 +436,7 @@
     </w:p>
     <w:p>
       <w:pPr>
-        <w:pStyle w:val="a3"/>
+        <w:pStyle w:val="ListParagraph"/>
         <w:bidi/>
         <w:ind w:left="1800"/>
         <w:rPr>
@@ -441,7 +466,7 @@
     </w:p>
     <w:p>
       <w:pPr>
-        <w:pStyle w:val="a3"/>
+        <w:pStyle w:val="ListParagraph"/>
         <w:numPr>
           <w:ilvl w:val="0"/>
           <w:numId w:val="2"/>
@@ -458,7 +483,7 @@
     </w:p>
     <w:p>
       <w:pPr>
-        <w:pStyle w:val="a3"/>
+        <w:pStyle w:val="ListParagraph"/>
         <w:numPr>
           <w:ilvl w:val="0"/>
           <w:numId w:val="2"/>
@@ -475,7 +500,7 @@
     </w:p>
     <w:p>
       <w:pPr>
-        <w:pStyle w:val="a3"/>
+        <w:pStyle w:val="ListParagraph"/>
         <w:numPr>
           <w:ilvl w:val="0"/>
           <w:numId w:val="3"/>
@@ -492,7 +517,7 @@
     </w:p>
     <w:p>
       <w:pPr>
-        <w:pStyle w:val="a3"/>
+        <w:pStyle w:val="ListParagraph"/>
         <w:numPr>
           <w:ilvl w:val="0"/>
           <w:numId w:val="2"/>
@@ -559,7 +584,7 @@
     </w:p>
     <w:p>
       <w:pPr>
-        <w:pStyle w:val="a3"/>
+        <w:pStyle w:val="ListParagraph"/>
         <w:numPr>
           <w:ilvl w:val="0"/>
           <w:numId w:val="2"/>
@@ -571,19 +596,12 @@
           <w:rFonts w:hint="cs"/>
           <w:rtl/>
         </w:rPr>
-        <w:t>חיפוש לפי מקום (להציג במפה?)</w:t>
-      </w:r>
-      <w:r>
-        <w:rPr>
-          <w:rFonts w:hint="cs"/>
-          <w:rtl/>
-        </w:rPr>
-        <w:t>:</w:t>
-      </w:r>
-    </w:p>
-    <w:p>
-      <w:pPr>
-        <w:pStyle w:val="a3"/>
+        <w:t>חיפוש לפי מקום (להציג במפה?):</w:t>
+      </w:r>
+    </w:p>
+    <w:p>
+      <w:pPr>
+        <w:pStyle w:val="ListParagraph"/>
         <w:numPr>
           <w:ilvl w:val="0"/>
           <w:numId w:val="4"/>
@@ -609,7 +627,7 @@
     </w:p>
     <w:p>
       <w:pPr>
-        <w:pStyle w:val="a3"/>
+        <w:pStyle w:val="ListParagraph"/>
         <w:numPr>
           <w:ilvl w:val="0"/>
           <w:numId w:val="4"/>
@@ -674,7 +692,7 @@
     </w:p>
     <w:p>
       <w:pPr>
-        <w:pStyle w:val="a3"/>
+        <w:pStyle w:val="ListParagraph"/>
         <w:numPr>
           <w:ilvl w:val="0"/>
           <w:numId w:val="2"/>
@@ -686,19 +704,12 @@
           <w:rFonts w:hint="cs"/>
           <w:rtl/>
         </w:rPr>
-        <w:t>חיפוש לפי גיל</w:t>
-      </w:r>
-      <w:r>
-        <w:rPr>
-          <w:rFonts w:hint="cs"/>
-          <w:rtl/>
-        </w:rPr>
-        <w:t>:</w:t>
-      </w:r>
-    </w:p>
-    <w:p>
-      <w:pPr>
-        <w:pStyle w:val="a3"/>
+        <w:t>חיפוש לפי גיל:</w:t>
+      </w:r>
+    </w:p>
+    <w:p>
+      <w:pPr>
+        <w:pStyle w:val="ListParagraph"/>
         <w:numPr>
           <w:ilvl w:val="0"/>
           <w:numId w:val="5"/>
@@ -751,7 +762,7 @@
     </w:p>
     <w:p>
       <w:pPr>
-        <w:pStyle w:val="a3"/>
+        <w:pStyle w:val="ListParagraph"/>
         <w:numPr>
           <w:ilvl w:val="0"/>
           <w:numId w:val="2"/>
@@ -781,7 +792,7 @@
     </w:p>
     <w:p>
       <w:pPr>
-        <w:pStyle w:val="a3"/>
+        <w:pStyle w:val="ListParagraph"/>
         <w:numPr>
           <w:ilvl w:val="0"/>
           <w:numId w:val="2"/>
@@ -820,7 +831,7 @@
     </w:p>
     <w:p>
       <w:pPr>
-        <w:pStyle w:val="a3"/>
+        <w:pStyle w:val="ListParagraph"/>
         <w:numPr>
           <w:ilvl w:val="0"/>
           <w:numId w:val="2"/>
@@ -850,7 +861,7 @@
     </w:p>
     <w:p>
       <w:pPr>
-        <w:pStyle w:val="a3"/>
+        <w:pStyle w:val="ListParagraph"/>
         <w:numPr>
           <w:ilvl w:val="0"/>
           <w:numId w:val="2"/>
@@ -880,7 +891,7 @@
     </w:p>
     <w:p>
       <w:pPr>
-        <w:pStyle w:val="a3"/>
+        <w:pStyle w:val="ListParagraph"/>
         <w:numPr>
           <w:ilvl w:val="0"/>
           <w:numId w:val="2"/>
@@ -892,14 +903,7 @@
           <w:rFonts w:hint="cs"/>
           <w:rtl/>
         </w:rPr>
-        <w:t>חיפוש לפי חניה ליד הגן</w:t>
-      </w:r>
-      <w:r>
-        <w:rPr>
-          <w:rFonts w:hint="cs"/>
-          <w:rtl/>
-        </w:rPr>
-        <w:t xml:space="preserve"> (אם יש איפה להוריד את הילדים) </w:t>
+        <w:t xml:space="preserve">חיפוש לפי חניה ליד הגן (אם יש איפה להוריד את הילדים) </w:t>
       </w:r>
       <w:r>
         <w:rPr>
@@ -917,7 +921,7 @@
     </w:p>
     <w:p>
       <w:pPr>
-        <w:pStyle w:val="a3"/>
+        <w:pStyle w:val="ListParagraph"/>
         <w:bidi/>
         <w:ind w:left="1800"/>
       </w:pPr>
@@ -932,7 +936,7 @@
     </w:p>
     <w:p>
       <w:pPr>
-        <w:pStyle w:val="a3"/>
+        <w:pStyle w:val="ListParagraph"/>
         <w:numPr>
           <w:ilvl w:val="0"/>
           <w:numId w:val="2"/>
@@ -959,7 +963,7 @@
     </w:p>
     <w:p>
       <w:pPr>
-        <w:pStyle w:val="a3"/>
+        <w:pStyle w:val="ListParagraph"/>
         <w:numPr>
           <w:ilvl w:val="0"/>
           <w:numId w:val="2"/>
@@ -971,14 +975,7 @@
           <w:rFonts w:hint="cs"/>
           <w:rtl/>
         </w:rPr>
-        <w:t xml:space="preserve">להציג </w:t>
-      </w:r>
-      <w:r>
-        <w:rPr>
-          <w:rFonts w:hint="cs"/>
-          <w:rtl/>
-        </w:rPr>
-        <w:t>תגובות של הורים וניקוד, אולי להיעזר ב</w:t>
+        <w:t>להציג תגובות של הורים וניקוד, אולי להיעזר ב</w:t>
       </w:r>
       <w:proofErr w:type="spellStart"/>
       <w:r>
@@ -995,7 +992,7 @@
     </w:p>
     <w:p>
       <w:pPr>
-        <w:pStyle w:val="a3"/>
+        <w:pStyle w:val="ListParagraph"/>
         <w:numPr>
           <w:ilvl w:val="0"/>
           <w:numId w:val="2"/>
@@ -1007,14 +1004,7 @@
           <w:rFonts w:hint="cs"/>
           <w:rtl/>
         </w:rPr>
-        <w:t>חיפוש לפי ניקוד ותגובות</w:t>
-      </w:r>
-      <w:r>
-        <w:rPr>
-          <w:rFonts w:hint="cs"/>
-          <w:rtl/>
-        </w:rPr>
-        <w:t xml:space="preserve"> </w:t>
+        <w:t xml:space="preserve">חיפוש לפי ניקוד ותגובות </w:t>
       </w:r>
       <w:r>
         <w:rPr>
@@ -1055,7 +1045,7 @@
     </w:p>
     <w:p>
       <w:pPr>
-        <w:pStyle w:val="a3"/>
+        <w:pStyle w:val="ListParagraph"/>
         <w:numPr>
           <w:ilvl w:val="0"/>
           <w:numId w:val="2"/>
@@ -1067,42 +1057,7 @@
           <w:rFonts w:hint="cs"/>
           <w:rtl/>
         </w:rPr>
-        <w:t xml:space="preserve">חיפוש לפי חברים וסינון תגובות לפי חברים (שיציע לי את מה שחברים שלי אהבו </w:t>
-      </w:r>
-      <w:r>
-        <w:rPr>
-          <w:rFonts w:hint="cs"/>
-          <w:rtl/>
-        </w:rPr>
-        <w:t xml:space="preserve">באופן כללי </w:t>
-      </w:r>
-      <w:r>
-        <w:rPr>
-          <w:rFonts w:hint="cs"/>
-          <w:rtl/>
-        </w:rPr>
-        <w:t>בלי שאני אחפש אקטיבית</w:t>
-      </w:r>
-      <w:r>
-        <w:rPr>
-          <w:rFonts w:hint="cs"/>
-          <w:rtl/>
-        </w:rPr>
-        <w:t xml:space="preserve"> עם שדות מסוימים</w:t>
-      </w:r>
-      <w:r>
-        <w:rPr>
-          <w:rFonts w:hint="cs"/>
-          <w:rtl/>
-        </w:rPr>
-        <w:t>)</w:t>
-      </w:r>
-      <w:r>
-        <w:rPr>
-          <w:rFonts w:hint="cs"/>
-          <w:rtl/>
-        </w:rPr>
-        <w:t xml:space="preserve"> </w:t>
+        <w:t xml:space="preserve">חיפוש לפי חברים וסינון תגובות לפי חברים (שיציע לי את מה שחברים שלי אהבו באופן כללי בלי שאני אחפש אקטיבית עם שדות מסוימים) </w:t>
       </w:r>
       <w:r>
         <w:rPr>
@@ -1143,7 +1098,7 @@
     </w:p>
     <w:p>
       <w:pPr>
-        <w:pStyle w:val="a3"/>
+        <w:pStyle w:val="ListParagraph"/>
         <w:numPr>
           <w:ilvl w:val="0"/>
           <w:numId w:val="2"/>
@@ -1155,33 +1110,12 @@
           <w:rFonts w:hint="cs"/>
           <w:rtl/>
         </w:rPr>
-        <w:t xml:space="preserve">הרשמה </w:t>
-      </w:r>
-      <w:r>
-        <w:rPr>
-          <w:rFonts w:hint="cs"/>
-          <w:rtl/>
-        </w:rPr>
-        <w:t xml:space="preserve">לגן </w:t>
-      </w:r>
-      <w:r>
-        <w:rPr>
-          <w:rFonts w:hint="cs"/>
-          <w:rtl/>
-        </w:rPr>
-        <w:t>או פרטי הרשמה</w:t>
-      </w:r>
-      <w:r>
-        <w:rPr>
-          <w:rFonts w:hint="cs"/>
-          <w:rtl/>
-        </w:rPr>
-        <w:t xml:space="preserve"> (ואם מישהו נרשם להוריד את הכמות שנשאר בגן)</w:t>
-      </w:r>
-    </w:p>
-    <w:p>
-      <w:pPr>
-        <w:pStyle w:val="a3"/>
+        <w:t>הרשמה לגן או פרטי הרשמה (ואם מישהו נרשם להוריד את הכמות שנשאר בגן)</w:t>
+      </w:r>
+    </w:p>
+    <w:p>
+      <w:pPr>
+        <w:pStyle w:val="ListParagraph"/>
         <w:numPr>
           <w:ilvl w:val="0"/>
           <w:numId w:val="2"/>
@@ -1198,7 +1132,7 @@
     </w:p>
     <w:p>
       <w:pPr>
-        <w:pStyle w:val="a3"/>
+        <w:pStyle w:val="ListParagraph"/>
         <w:bidi/>
         <w:ind w:left="1800"/>
         <w:rPr>
@@ -1228,7 +1162,7 @@
     </w:p>
     <w:p>
       <w:pPr>
-        <w:pStyle w:val="a3"/>
+        <w:pStyle w:val="ListParagraph"/>
         <w:bidi/>
         <w:ind w:left="1800"/>
         <w:rPr>
@@ -1248,7 +1182,7 @@
     </w:p>
     <w:p>
       <w:pPr>
-        <w:pStyle w:val="a3"/>
+        <w:pStyle w:val="ListParagraph"/>
         <w:bidi/>
         <w:ind w:left="1800"/>
         <w:rPr>
@@ -1260,22 +1194,22 @@
     </w:p>
     <w:p>
       <w:pPr>
-        <w:pStyle w:val="a3"/>
+        <w:pStyle w:val="ListParagraph"/>
         <w:bidi/>
         <w:ind w:left="1800"/>
       </w:pPr>
     </w:p>
     <w:p>
       <w:pPr>
-        <w:pStyle w:val="a3"/>
-        <w:rPr>
-          <w:rtl/>
-        </w:rPr>
-      </w:pPr>
-    </w:p>
-    <w:p>
-      <w:pPr>
-        <w:pStyle w:val="a3"/>
+        <w:pStyle w:val="ListParagraph"/>
+        <w:rPr>
+          <w:rtl/>
+        </w:rPr>
+      </w:pPr>
+    </w:p>
+    <w:p>
+      <w:pPr>
+        <w:pStyle w:val="ListParagraph"/>
         <w:numPr>
           <w:ilvl w:val="0"/>
           <w:numId w:val="2"/>
@@ -1287,14 +1221,7 @@
           <w:rFonts w:hint="cs"/>
           <w:rtl/>
         </w:rPr>
-        <w:t>מקומות עבודה של זוג ההורים ולמצוא גן שנמצא במרחק אופטימלי בין העבודות והבית</w:t>
-      </w:r>
-      <w:r>
-        <w:rPr>
-          <w:rFonts w:hint="cs"/>
-          <w:rtl/>
-        </w:rPr>
-        <w:t xml:space="preserve"> </w:t>
+        <w:t xml:space="preserve">מקומות עבודה של זוג ההורים ולמצוא גן שנמצא במרחק אופטימלי בין העבודות והבית </w:t>
       </w:r>
       <w:r>
         <w:rPr>
@@ -1328,7 +1255,7 @@
     </w:p>
     <w:p>
       <w:pPr>
-        <w:pStyle w:val="a3"/>
+        <w:pStyle w:val="ListParagraph"/>
         <w:numPr>
           <w:ilvl w:val="0"/>
           <w:numId w:val="2"/>
@@ -1345,7 +1272,7 @@
     </w:p>
     <w:p>
       <w:pPr>
-        <w:pStyle w:val="a3"/>
+        <w:pStyle w:val="ListParagraph"/>
         <w:numPr>
           <w:ilvl w:val="0"/>
           <w:numId w:val="2"/>
@@ -1360,35 +1287,7 @@
           <w:rFonts w:hint="cs"/>
           <w:rtl/>
         </w:rPr>
-        <w:t xml:space="preserve">הוספה אם יש זמן - </w:t>
-      </w:r>
-      <w:r>
-        <w:rPr>
-          <w:rFonts w:hint="cs"/>
-          <w:rtl/>
-        </w:rPr>
-        <w:t xml:space="preserve">תיאור: תמונות, ציוד, </w:t>
-      </w:r>
-      <w:r>
-        <w:rPr>
-          <w:rFonts w:hint="cs"/>
-          <w:rtl/>
-        </w:rPr>
-        <w:t xml:space="preserve">האם יש </w:t>
-      </w:r>
-      <w:r>
-        <w:rPr>
-          <w:rFonts w:hint="cs"/>
-          <w:rtl/>
-        </w:rPr>
-        <w:t>גינה, ארוחת צהרים</w:t>
-      </w:r>
-      <w:r>
-        <w:rPr>
-          <w:rFonts w:hint="cs"/>
-          <w:rtl/>
-        </w:rPr>
-        <w:t xml:space="preserve"> </w:t>
+        <w:t xml:space="preserve">הוספה אם יש זמן - תיאור: תמונות, ציוד, האם יש גינה, ארוחת צהרים </w:t>
       </w:r>
       <w:proofErr w:type="spellStart"/>
       <w:r>
@@ -1448,13 +1347,7 @@
         <w:rPr>
           <w:u w:val="single"/>
         </w:rPr>
-        <w:t>k</w:t>
-      </w:r>
-      <w:r>
-        <w:rPr>
-          <w:u w:val="single"/>
-        </w:rPr>
-        <w:t>indergarten</w:t>
+        <w:t>kindergarten</w:t>
       </w:r>
       <w:r>
         <w:rPr>
@@ -1737,7 +1630,6 @@
       <w:pPr>
         <w:bidi/>
         <w:rPr>
-          <w:rFonts w:hint="cs"/>
           <w:rtl/>
         </w:rPr>
       </w:pPr>
@@ -1822,13 +1714,7 @@
       </w:r>
       <w:proofErr w:type="spellStart"/>
       <w:r>
-        <w:t>Kindergarten</w:t>
-      </w:r>
-      <w:r>
-        <w:t>+</w:t>
-      </w:r>
-      <w:r>
-        <w:t>KindergartenAdditionalInfo</w:t>
+        <w:t>Kindergarten+KindergartenAdditionalInfo</w:t>
       </w:r>
       <w:proofErr w:type="spellEnd"/>
       <w:r>
@@ -1843,7 +1729,6 @@
       <w:pPr>
         <w:bidi/>
         <w:rPr>
-          <w:rFonts w:hint="cs"/>
           <w:rtl/>
         </w:rPr>
       </w:pPr>
@@ -2763,18 +2648,18 @@
     <w:lsdException w:name="Unresolved Mention" w:semiHidden="1" w:unhideWhenUsed="1"/>
     <w:lsdException w:name="Smart Link" w:semiHidden="1" w:unhideWhenUsed="1"/>
   </w:latentStyles>
-  <w:style w:type="paragraph" w:default="1" w:styleId="a">
+  <w:style w:type="paragraph" w:default="1" w:styleId="Normal">
     <w:name w:val="Normal"/>
     <w:qFormat/>
     <w:rsid w:val="00AC079E"/>
   </w:style>
-  <w:style w:type="character" w:default="1" w:styleId="a0">
+  <w:style w:type="character" w:default="1" w:styleId="DefaultParagraphFont">
     <w:name w:val="Default Paragraph Font"/>
     <w:uiPriority w:val="1"/>
     <w:semiHidden/>
     <w:unhideWhenUsed/>
   </w:style>
-  <w:style w:type="table" w:default="1" w:styleId="a1">
+  <w:style w:type="table" w:default="1" w:styleId="TableNormal">
     <w:name w:val="Normal Table"/>
     <w:uiPriority w:val="99"/>
     <w:semiHidden/>
@@ -2789,15 +2674,15 @@
       </w:tblCellMar>
     </w:tblPr>
   </w:style>
-  <w:style w:type="numbering" w:default="1" w:styleId="a2">
+  <w:style w:type="numbering" w:default="1" w:styleId="NoList">
     <w:name w:val="No List"/>
     <w:uiPriority w:val="99"/>
     <w:semiHidden/>
     <w:unhideWhenUsed/>
   </w:style>
-  <w:style w:type="paragraph" w:styleId="a3">
+  <w:style w:type="paragraph" w:styleId="ListParagraph">
     <w:name w:val="List Paragraph"/>
-    <w:basedOn w:val="a"/>
+    <w:basedOn w:val="Normal"/>
     <w:uiPriority w:val="34"/>
     <w:qFormat/>
     <w:rsid w:val="00AC079E"/>
@@ -2808,7 +2693,7 @@
   </w:style>
   <w:style w:type="character" w:styleId="Hyperlink">
     <w:name w:val="Hyperlink"/>
-    <w:basedOn w:val="a0"/>
+    <w:basedOn w:val="DefaultParagraphFont"/>
     <w:uiPriority w:val="99"/>
     <w:unhideWhenUsed/>
     <w:rsid w:val="00AC079E"/>
@@ -2819,7 +2704,7 @@
   </w:style>
   <w:style w:type="character" w:styleId="FollowedHyperlink">
     <w:name w:val="FollowedHyperlink"/>
-    <w:basedOn w:val="a0"/>
+    <w:basedOn w:val="DefaultParagraphFont"/>
     <w:uiPriority w:val="99"/>
     <w:semiHidden/>
     <w:unhideWhenUsed/>
@@ -2829,9 +2714,9 @@
       <w:u w:val="single"/>
     </w:rPr>
   </w:style>
-  <w:style w:type="character" w:styleId="a4">
+  <w:style w:type="character" w:styleId="UnresolvedMention">
     <w:name w:val="Unresolved Mention"/>
-    <w:basedOn w:val="a0"/>
+    <w:basedOn w:val="DefaultParagraphFont"/>
     <w:uiPriority w:val="99"/>
     <w:semiHidden/>
     <w:unhideWhenUsed/>
@@ -3140,6 +3025,23 @@
 </file>
 
 <file path=customXml/item1.xml><?xml version="1.0" encoding="utf-8"?>
+<p:properties xmlns:p="http://schemas.microsoft.com/office/2006/metadata/properties" xmlns:xsi="http://www.w3.org/2001/XMLSchema-instance" xmlns:pc="http://schemas.microsoft.com/office/infopath/2007/PartnerControls">
+  <documentManagement>
+    <_activity xmlns="9896256e-cfe1-4e5e-8f4c-62d011ab49c1" xsi:nil="true"/>
+  </documentManagement>
+</p:properties>
+</file>
+
+<file path=customXml/item2.xml><?xml version="1.0" encoding="utf-8"?>
+<?mso-contentType ?>
+<FormTemplates xmlns="http://schemas.microsoft.com/sharepoint/v3/contenttype/forms">
+  <Display>DocumentLibraryForm</Display>
+  <Edit>DocumentLibraryForm</Edit>
+  <New>DocumentLibraryForm</New>
+</FormTemplates>
+</file>
+
+<file path=customXml/item3.xml><?xml version="1.0" encoding="utf-8"?>
 <ct:contentTypeSchema xmlns:ct="http://schemas.microsoft.com/office/2006/metadata/contentType" xmlns:ma="http://schemas.microsoft.com/office/2006/metadata/properties/metaAttributes" ct:_="" ma:_="" ma:contentTypeName="Document" ma:contentTypeID="0x01010001EE778208FB9F4EB17B7881DDE12153" ma:contentTypeVersion="12" ma:contentTypeDescription="Create a new document." ma:contentTypeScope="" ma:versionID="8b3e5e5692d1ffc72496a0e20059009a">
   <xsd:schema xmlns:xsd="http://www.w3.org/2001/XMLSchema" xmlns:xs="http://www.w3.org/2001/XMLSchema" xmlns:p="http://schemas.microsoft.com/office/2006/metadata/properties" xmlns:ns3="9896256e-cfe1-4e5e-8f4c-62d011ab49c1" xmlns:ns4="c9d99682-66ea-4208-bf4e-6f8ef86f55f9" targetNamespace="http://schemas.microsoft.com/office/2006/metadata/properties" ma:root="true" ma:fieldsID="2c41d6c1211e26055c1ad2087181e7da" ns3:_="" ns4:_="">
     <xsd:import namespace="9896256e-cfe1-4e5e-8f4c-62d011ab49c1"/>
@@ -3354,24 +3256,25 @@
 </ct:contentTypeSchema>
 </file>
 
-<file path=customXml/item2.xml><?xml version="1.0" encoding="utf-8"?>
-<?mso-contentType ?>
-<FormTemplates xmlns="http://schemas.microsoft.com/sharepoint/v3/contenttype/forms">
-  <Display>DocumentLibraryForm</Display>
-  <Edit>DocumentLibraryForm</Edit>
-  <New>DocumentLibraryForm</New>
-</FormTemplates>
+<file path=customXml/itemProps1.xml><?xml version="1.0" encoding="utf-8"?>
+<ds:datastoreItem xmlns:ds="http://schemas.openxmlformats.org/officeDocument/2006/customXml" ds:itemID="{BF1D1537-1C9F-4F1A-90D9-0550F776153E}">
+  <ds:schemaRefs>
+    <ds:schemaRef ds:uri="http://schemas.microsoft.com/office/2006/metadata/properties"/>
+    <ds:schemaRef ds:uri="http://schemas.microsoft.com/office/infopath/2007/PartnerControls"/>
+    <ds:schemaRef ds:uri="9896256e-cfe1-4e5e-8f4c-62d011ab49c1"/>
+  </ds:schemaRefs>
+</ds:datastoreItem>
 </file>
 
-<file path=customXml/item3.xml><?xml version="1.0" encoding="utf-8"?>
-<p:properties xmlns:p="http://schemas.microsoft.com/office/2006/metadata/properties" xmlns:xsi="http://www.w3.org/2001/XMLSchema-instance" xmlns:pc="http://schemas.microsoft.com/office/infopath/2007/PartnerControls">
-  <documentManagement>
-    <_activity xmlns="9896256e-cfe1-4e5e-8f4c-62d011ab49c1" xsi:nil="true"/>
-  </documentManagement>
-</p:properties>
+<file path=customXml/itemProps2.xml><?xml version="1.0" encoding="utf-8"?>
+<ds:datastoreItem xmlns:ds="http://schemas.openxmlformats.org/officeDocument/2006/customXml" ds:itemID="{F1DA3A28-47A5-4CA2-AC62-3B6C1CF9F874}">
+  <ds:schemaRefs>
+    <ds:schemaRef ds:uri="http://schemas.microsoft.com/sharepoint/v3/contenttype/forms"/>
+  </ds:schemaRefs>
+</ds:datastoreItem>
 </file>
 
-<file path=customXml/itemProps1.xml><?xml version="1.0" encoding="utf-8"?>
+<file path=customXml/itemProps3.xml><?xml version="1.0" encoding="utf-8"?>
 <ds:datastoreItem xmlns:ds="http://schemas.openxmlformats.org/officeDocument/2006/customXml" ds:itemID="{0500CAB6-706A-46AD-BDB9-FA73D79B55A8}">
   <ds:schemaRefs>
     <ds:schemaRef ds:uri="http://schemas.microsoft.com/office/2006/metadata/contentType"/>
@@ -3388,22 +3291,4 @@
     <ds:schemaRef ds:uri="http://schemas.microsoft.com/internal/obd"/>
   </ds:schemaRefs>
 </ds:datastoreItem>
-</file>
-
-<file path=customXml/itemProps2.xml><?xml version="1.0" encoding="utf-8"?>
-<ds:datastoreItem xmlns:ds="http://schemas.openxmlformats.org/officeDocument/2006/customXml" ds:itemID="{F1DA3A28-47A5-4CA2-AC62-3B6C1CF9F874}">
-  <ds:schemaRefs>
-    <ds:schemaRef ds:uri="http://schemas.microsoft.com/sharepoint/v3/contenttype/forms"/>
-  </ds:schemaRefs>
-</ds:datastoreItem>
-</file>
-
-<file path=customXml/itemProps3.xml><?xml version="1.0" encoding="utf-8"?>
-<ds:datastoreItem xmlns:ds="http://schemas.openxmlformats.org/officeDocument/2006/customXml" ds:itemID="{BF1D1537-1C9F-4F1A-90D9-0550F776153E}">
-  <ds:schemaRefs>
-    <ds:schemaRef ds:uri="http://schemas.microsoft.com/office/2006/metadata/properties"/>
-    <ds:schemaRef ds:uri="http://schemas.microsoft.com/office/infopath/2007/PartnerControls"/>
-    <ds:schemaRef ds:uri="9896256e-cfe1-4e5e-8f4c-62d011ab49c1"/>
-  </ds:schemaRefs>
-</ds:datastoreItem>
 </file>
</xml_diff>